<commit_message>
Fix Making and Using Tables
</commit_message>
<xml_diff>
--- a/college_algebra/making_and_using_tables/making_and_using_tables.docx
+++ b/college_algebra/making_and_using_tables/making_and_using_tables.docx
@@ -329,13 +329,7 @@
           <w:rPr>
             <w:rFonts w:ascii="Cambria Math" w:hAnsi="Cambria Math"/>
           </w:rPr>
-          <m:t>B</m:t>
-        </m:r>
-        <m:r>
-          <w:rPr>
-            <w:rFonts w:ascii="Cambria Math" w:hAnsi="Cambria Math"/>
-          </w:rPr>
-          <m:t>=</m:t>
+          <m:t>B=</m:t>
         </m:r>
         <m:f>
           <m:fPr>
@@ -743,7 +737,7 @@
                 <w14:ligatures w14:val="standardContextual"/>
               </w:rPr>
               <w:drawing>
-                <wp:inline distT="0" distB="0" distL="0" distR="0" wp14:anchorId="7FA82A35" wp14:editId="5D53C8A8">
+                <wp:inline distT="0" distB="0" distL="0" distR="0" wp14:anchorId="7FA82A35" wp14:editId="12AB3D68">
                   <wp:extent cx="2286000" cy="1527048"/>
                   <wp:effectExtent l="0" t="0" r="0" b="0"/>
                   <wp:docPr id="509948645" name="Picture 2" descr="Entering the function Y1=(6x-1)/(5x+2) in the TI-83 Plus graphing calculator."/>
@@ -983,7 +977,7 @@
                 <w14:ligatures w14:val="standardContextual"/>
               </w:rPr>
               <w:drawing>
-                <wp:inline distT="0" distB="0" distL="0" distR="0" wp14:anchorId="1FC6FDFB" wp14:editId="040DD468">
+                <wp:inline distT="0" distB="0" distL="0" distR="0" wp14:anchorId="1FC6FDFB" wp14:editId="4775F0FF">
                   <wp:extent cx="2286000" cy="1527048"/>
                   <wp:effectExtent l="0" t="0" r="0" b="0"/>
                   <wp:docPr id="997710230" name="Picture 4" descr="The table setup menu in the TI-83 Plus graphing calculator."/>
@@ -1167,7 +1161,7 @@
                 <w14:ligatures w14:val="standardContextual"/>
               </w:rPr>
               <w:drawing>
-                <wp:inline distT="0" distB="0" distL="0" distR="0" wp14:anchorId="46E17C0E" wp14:editId="016B57E0">
+                <wp:inline distT="0" distB="0" distL="0" distR="0" wp14:anchorId="46E17C0E" wp14:editId="62DCB0C2">
                   <wp:extent cx="2286000" cy="1527048"/>
                   <wp:effectExtent l="0" t="0" r="0" b="0"/>
                   <wp:docPr id="1245223828" name="Picture 6" descr="The table for the function Y1 = (6x-1)/(5x+2) in the TI-83 Plus graphing calculator. The output values are all decimals."/>
@@ -1229,13 +1223,7 @@
         <w:rPr>
           <w:rFonts w:eastAsiaTheme="minorEastAsia"/>
         </w:rPr>
-        <w:t>. We want decimals for this course.</w:t>
-      </w:r>
-      <w:r>
-        <w:rPr>
-          <w:rFonts w:eastAsiaTheme="minorEastAsia"/>
-        </w:rPr>
-        <w:t xml:space="preserve"> </w:t>
+        <w:t xml:space="preserve">. We want decimals for this course. </w:t>
       </w:r>
       <w:r>
         <w:rPr>
@@ -1469,14 +1457,7 @@
               <w:rPr>
                 <w:rFonts w:eastAsiaTheme="minorEastAsia"/>
               </w:rPr>
-              <w:t>“MATH” -&gt;</w:t>
-            </w:r>
-            <w:r>
-              <w:rPr>
-                <w:rFonts w:eastAsiaTheme="minorEastAsia"/>
-              </w:rPr>
-              <w:br/>
-              <w:t xml:space="preserve"> 2:</w:t>
+              <w:t xml:space="preserve">“MATH” </w:t>
             </w:r>
             <w:r>
               <w:rPr>
@@ -1485,7 +1466,14 @@
                 <w:szCs w:val="20"/>
                 <w14:ligatures w14:val="standardContextual"/>
               </w:rPr>
-              <w:t xml:space="preserve"> </w:t>
+              <w:t>→</w:t>
+            </w:r>
+            <w:r>
+              <w:rPr>
+                <w:rFonts w:eastAsiaTheme="minorEastAsia"/>
+              </w:rPr>
+              <w:br/>
+              <w:t xml:space="preserve"> 2:</w:t>
             </w:r>
             <w:r>
               <w:rPr>
@@ -1494,7 +1482,7 @@
                 <w:szCs w:val="20"/>
                 <w14:ligatures w14:val="standardContextual"/>
               </w:rPr>
-              <w:t>►</w:t>
+              <w:t xml:space="preserve"> ►</w:t>
             </w:r>
             <w:r>
               <w:rPr>
@@ -1869,13 +1857,7 @@
               <w:rPr>
                 <w:rFonts w:ascii="Cambria Math" w:hAnsi="Cambria Math"/>
               </w:rPr>
-              <m:t>2</m:t>
-            </m:r>
-            <m:r>
-              <w:rPr>
-                <w:rFonts w:ascii="Cambria Math" w:hAnsi="Cambria Math"/>
-              </w:rPr>
-              <m:t>0</m:t>
+              <m:t>20</m:t>
             </m:r>
           </m:den>
         </m:f>

</xml_diff>

<commit_message>
Making and using Tables CC License
</commit_message>
<xml_diff>
--- a/college_algebra/making_and_using_tables/making_and_using_tables.docx
+++ b/college_algebra/making_and_using_tables/making_and_using_tables.docx
@@ -226,6 +226,7 @@
         </w:rPr>
         <w:t xml:space="preserve">Set the initial value for </w:t>
       </w:r>
+      <w:proofErr w:type="spellStart"/>
       <w:r>
         <w:rPr>
           <w:rFonts w:ascii="Courier New" w:hAnsi="Courier New" w:cs="Courier New"/>
@@ -233,6 +234,7 @@
         </w:rPr>
         <w:t>TblStart</w:t>
       </w:r>
+      <w:proofErr w:type="spellEnd"/>
       <w:r>
         <w:rPr>
           <w:szCs w:val="24"/>
@@ -246,6 +248,7 @@
         </w:rPr>
         <w:t>Δ</w:t>
       </w:r>
+      <w:proofErr w:type="spellStart"/>
       <w:r>
         <w:rPr>
           <w:rFonts w:ascii="Courier New" w:hAnsi="Courier New" w:cs="Courier New"/>
@@ -253,6 +256,7 @@
         </w:rPr>
         <w:t>Tbl</w:t>
       </w:r>
+      <w:proofErr w:type="spellEnd"/>
       <w:r>
         <w:rPr>
           <w:szCs w:val="24"/>
@@ -530,7 +534,6 @@
               <w:rPr>
                 <w:rFonts w:eastAsiaTheme="minorEastAsia"/>
               </w:rPr>
-              <w:lastRenderedPageBreak/>
               <w:t>Calculator Steps</w:t>
             </w:r>
           </w:p>
@@ -737,7 +740,7 @@
                 <w14:ligatures w14:val="standardContextual"/>
               </w:rPr>
               <w:drawing>
-                <wp:inline distT="0" distB="0" distL="0" distR="0" wp14:anchorId="7FA82A35" wp14:editId="12AB3D68">
+                <wp:inline distT="0" distB="0" distL="0" distR="0" wp14:anchorId="7FA82A35" wp14:editId="40BE2D8A">
                   <wp:extent cx="2286000" cy="1527048"/>
                   <wp:effectExtent l="0" t="0" r="0" b="0"/>
                   <wp:docPr id="509948645" name="Picture 2" descr="Entering the function Y1=(6x-1)/(5x+2) in the TI-83 Plus graphing calculator."/>
@@ -871,25 +874,35 @@
                 <w:bCs w:val="0"/>
               </w:rPr>
             </w:pPr>
-            <w:r>
-              <w:rPr>
-                <w:rFonts w:eastAsiaTheme="minorEastAsia"/>
-              </w:rPr>
-              <w:t>TblStart = 3</w:t>
-            </w:r>
-          </w:p>
-          <w:p>
-            <w:pPr>
-              <w:rPr>
-                <w:rFonts w:eastAsiaTheme="minorEastAsia"/>
-              </w:rPr>
-            </w:pPr>
+            <w:proofErr w:type="spellStart"/>
+            <w:r>
+              <w:rPr>
+                <w:rFonts w:eastAsiaTheme="minorEastAsia"/>
+              </w:rPr>
+              <w:t>TblStart</w:t>
+            </w:r>
+            <w:proofErr w:type="spellEnd"/>
+            <w:r>
+              <w:rPr>
+                <w:rFonts w:eastAsiaTheme="minorEastAsia"/>
+              </w:rPr>
+              <w:t xml:space="preserve"> = 3</w:t>
+            </w:r>
+          </w:p>
+          <w:p>
+            <w:pPr>
+              <w:rPr>
+                <w:rFonts w:eastAsiaTheme="minorEastAsia"/>
+              </w:rPr>
+            </w:pPr>
+            <w:proofErr w:type="spellStart"/>
             <w:r>
               <w:rPr>
                 <w:rFonts w:eastAsiaTheme="minorEastAsia"/>
               </w:rPr>
               <w:t>ΔTbl</w:t>
             </w:r>
+            <w:proofErr w:type="spellEnd"/>
             <w:r>
               <w:rPr>
                 <w:rFonts w:eastAsiaTheme="minorEastAsia"/>
@@ -977,7 +990,7 @@
                 <w14:ligatures w14:val="standardContextual"/>
               </w:rPr>
               <w:drawing>
-                <wp:inline distT="0" distB="0" distL="0" distR="0" wp14:anchorId="1FC6FDFB" wp14:editId="4775F0FF">
+                <wp:inline distT="0" distB="0" distL="0" distR="0" wp14:anchorId="1FC6FDFB" wp14:editId="20ED0AA5">
                   <wp:extent cx="2286000" cy="1527048"/>
                   <wp:effectExtent l="0" t="0" r="0" b="0"/>
                   <wp:docPr id="997710230" name="Picture 4" descr="The table setup menu in the TI-83 Plus graphing calculator."/>
@@ -1161,7 +1174,7 @@
                 <w14:ligatures w14:val="standardContextual"/>
               </w:rPr>
               <w:drawing>
-                <wp:inline distT="0" distB="0" distL="0" distR="0" wp14:anchorId="46E17C0E" wp14:editId="62DCB0C2">
+                <wp:inline distT="0" distB="0" distL="0" distR="0" wp14:anchorId="46E17C0E" wp14:editId="35949A37">
                   <wp:extent cx="2286000" cy="1527048"/>
                   <wp:effectExtent l="0" t="0" r="0" b="0"/>
                   <wp:docPr id="1245223828" name="Picture 6" descr="The table for the function Y1 = (6x-1)/(5x+2) in the TI-83 Plus graphing calculator. The output values are all decimals."/>
@@ -1265,7 +1278,6 @@
               <w:rPr>
                 <w:rFonts w:eastAsiaTheme="minorEastAsia"/>
               </w:rPr>
-              <w:lastRenderedPageBreak/>
               <w:t>Calculator Steps</w:t>
             </w:r>
           </w:p>
@@ -1789,7 +1801,6 @@
         <w:rPr>
           <w:rFonts w:eastAsiaTheme="minorEastAsia"/>
         </w:rPr>
-        <w:lastRenderedPageBreak/>
         <w:t>Example 2</w:t>
       </w:r>
     </w:p>
@@ -2267,11 +2278,19 @@
                 <w:bCs w:val="0"/>
               </w:rPr>
             </w:pPr>
-            <w:r>
-              <w:rPr>
-                <w:rFonts w:eastAsiaTheme="minorEastAsia"/>
-              </w:rPr>
-              <w:t xml:space="preserve">TblStart = </w:t>
+            <w:proofErr w:type="spellStart"/>
+            <w:r>
+              <w:rPr>
+                <w:rFonts w:eastAsiaTheme="minorEastAsia"/>
+              </w:rPr>
+              <w:t>TblStart</w:t>
+            </w:r>
+            <w:proofErr w:type="spellEnd"/>
+            <w:r>
+              <w:rPr>
+                <w:rFonts w:eastAsiaTheme="minorEastAsia"/>
+              </w:rPr>
+              <w:t xml:space="preserve"> = </w:t>
             </w:r>
             <w:r>
               <w:rPr>
@@ -2286,12 +2305,14 @@
                 <w:rFonts w:eastAsiaTheme="minorEastAsia"/>
               </w:rPr>
             </w:pPr>
+            <w:proofErr w:type="spellStart"/>
             <w:r>
               <w:rPr>
                 <w:rFonts w:eastAsiaTheme="minorEastAsia"/>
               </w:rPr>
               <w:t>ΔTbl</w:t>
             </w:r>
+            <w:proofErr w:type="spellEnd"/>
             <w:r>
               <w:rPr>
                 <w:rFonts w:eastAsiaTheme="minorEastAsia"/>
@@ -2649,14 +2670,9 @@
       </w:r>
     </w:p>
     <w:sectPr>
-      <w:headerReference w:type="even" r:id="rId23"/>
-      <w:headerReference w:type="default" r:id="rId24"/>
-      <w:footerReference w:type="even" r:id="rId25"/>
-      <w:footerReference w:type="default" r:id="rId26"/>
-      <w:headerReference w:type="first" r:id="rId27"/>
-      <w:footerReference w:type="first" r:id="rId28"/>
+      <w:footerReference w:type="default" r:id="rId23"/>
       <w:pgSz w:w="12240" w:h="15840"/>
-      <w:pgMar w:top="1440" w:right="1440" w:bottom="1440" w:left="1440" w:header="720" w:footer="432" w:gutter="0"/>
+      <w:pgMar w:top="1440" w:right="1440" w:bottom="1440" w:left="1440" w:header="720" w:footer="288" w:gutter="0"/>
       <w:cols w:space="720"/>
       <w:docGrid w:linePitch="360"/>
     </w:sectPr>
@@ -2694,390 +2710,18 @@
   <w:p>
     <w:pPr>
       <w:pStyle w:val="Footer"/>
-    </w:pPr>
-  </w:p>
-</w:ftr>
-</file>
-
-<file path=word/footer2.xml><?xml version="1.0" encoding="utf-8"?>
-<w:ftr xmlns:wpc="http://schemas.microsoft.com/office/word/2010/wordprocessingCanvas" xmlns:cx="http://schemas.microsoft.com/office/drawing/2014/chartex" xmlns:cx1="http://schemas.microsoft.com/office/drawing/2015/9/8/chartex" xmlns:cx2="http://schemas.microsoft.com/office/drawing/2015/10/21/chartex" xmlns:cx3="http://schemas.microsoft.com/office/drawing/2016/5/9/chartex" xmlns:cx4="http://schemas.microsoft.com/office/drawing/2016/5/10/chartex" xmlns:cx5="http://schemas.microsoft.com/office/drawing/2016/5/11/chartex" xmlns:cx6="http://schemas.microsoft.com/office/drawing/2016/5/12/chartex" xmlns:cx7="http://schemas.microsoft.com/office/drawing/2016/5/13/chartex" xmlns:cx8="http://schemas.microsoft.com/office/drawing/2016/5/14/chartex" xmlns:mc="http://schemas.openxmlformats.org/markup-compatibility/2006" xmlns:aink="http://schemas.microsoft.com/office/drawing/2016/ink" xmlns:am3d="http://schemas.microsoft.com/office/drawing/2017/model3d" xmlns:o="urn:schemas-microsoft-com:office:office" xmlns:oel="http://schemas.microsoft.com/office/2019/extlst" xmlns:r="http://schemas.openxmlformats.org/officeDocument/2006/relationships" xmlns:m="http://schemas.openxmlformats.org/officeDocument/2006/math" xmlns:v="urn:schemas-microsoft-com:vml" xmlns:wp14="http://schemas.microsoft.com/office/word/2010/wordprocessingDrawing" xmlns:wp="http://schemas.openxmlformats.org/drawingml/2006/wordprocessingDrawing" xmlns:w10="urn:schemas-microsoft-com:office:word" xmlns:w="http://schemas.openxmlformats.org/wordprocessingml/2006/main" xmlns:w14="http://schemas.microsoft.com/office/word/2010/wordml" xmlns:w15="http://schemas.microsoft.com/office/word/2012/wordml" xmlns:w16cex="http://schemas.microsoft.com/office/word/2018/wordml/cex" xmlns:w16cid="http://schemas.microsoft.com/office/word/2016/wordml/cid" xmlns:w16="http://schemas.microsoft.com/office/word/2018/wordml" xmlns:w16du="http://schemas.microsoft.com/office/word/2023/wordml/word16du" xmlns:w16sdtdh="http://schemas.microsoft.com/office/word/2020/wordml/sdtdatahash" xmlns:w16se="http://schemas.microsoft.com/office/word/2015/wordml/symex" xmlns:wpg="http://schemas.microsoft.com/office/word/2010/wordprocessingGroup" xmlns:wpi="http://schemas.microsoft.com/office/word/2010/wordprocessingInk" xmlns:wne="http://schemas.microsoft.com/office/word/2006/wordml" xmlns:wps="http://schemas.microsoft.com/office/word/2010/wordprocessingShape" mc:Ignorable="w14 w15 w16se w16cid w16 w16cex w16sdtdh w16du wp14">
-  <w:p>
-    <w:pPr>
-      <w:pStyle w:val="Footer"/>
       <w:rPr>
         <w:sz w:val="20"/>
         <w:szCs w:val="18"/>
       </w:rPr>
     </w:pPr>
-    <w:hyperlink r:id="rId1" w:tgtFrame="_blank" w:history="1">
-      <w:r>
-        <w:rPr>
-          <w:rStyle w:val="Hyperlink"/>
-          <w:color w:val="D14500"/>
-          <w:sz w:val="20"/>
-          <w:szCs w:val="18"/>
-          <w:shd w:val="clear" w:color="auto" w:fill="FFFFFF"/>
-        </w:rPr>
-        <w:t>Making and Using Tables </w:t>
-      </w:r>
-    </w:hyperlink>
     <w:r>
       <w:rPr>
-        <w:color w:val="333333"/>
         <w:sz w:val="20"/>
         <w:szCs w:val="18"/>
-        <w:shd w:val="clear" w:color="auto" w:fill="FFFFFF"/>
       </w:rPr>
-      <w:t>© 2024 by </w:t>
+      <w:t>Making and Using Tables © 2024 by Christopher Sears is licensed under CC BY-NC-SA 4.0. To view a copy of this license, visit https://creativecommons.org/licenses/by-nc-sa/4.0/</w:t>
     </w:r>
-    <w:hyperlink r:id="rId2" w:tgtFrame="_blank" w:history="1">
-      <w:r>
-        <w:rPr>
-          <w:rStyle w:val="Hyperlink"/>
-          <w:color w:val="D14500"/>
-          <w:sz w:val="20"/>
-          <w:szCs w:val="18"/>
-          <w:shd w:val="clear" w:color="auto" w:fill="FFFFFF"/>
-        </w:rPr>
-        <w:t>Christopher Sears </w:t>
-      </w:r>
-    </w:hyperlink>
-    <w:r>
-      <w:rPr>
-        <w:color w:val="333333"/>
-        <w:sz w:val="20"/>
-        <w:szCs w:val="18"/>
-        <w:shd w:val="clear" w:color="auto" w:fill="FFFFFF"/>
-      </w:rPr>
-      <w:t>is licensed under </w:t>
-    </w:r>
-    <w:hyperlink r:id="rId3" w:tgtFrame="_blank" w:history="1">
-      <w:r>
-        <w:rPr>
-          <w:rStyle w:val="Hyperlink"/>
-          <w:color w:val="D14500"/>
-          <w:sz w:val="20"/>
-          <w:szCs w:val="18"/>
-          <w:shd w:val="clear" w:color="auto" w:fill="FFFFFF"/>
-        </w:rPr>
-        <w:t>CC BY-NC-SA 4.0 </w:t>
-      </w:r>
-      <w:r>
-        <w:rPr>
-          <w:noProof/>
-          <w:color w:val="D14500"/>
-          <w:sz w:val="20"/>
-          <w:szCs w:val="18"/>
-          <w:shd w:val="clear" w:color="auto" w:fill="FFFFFF"/>
-        </w:rPr>
-        <mc:AlternateContent>
-          <mc:Choice Requires="wps">
-            <w:drawing>
-              <wp:inline distT="0" distB="0" distL="0" distR="0" wp14:anchorId="7201D362" wp14:editId="5C7C0CEC">
-                <wp:extent cx="190500" cy="190500"/>
-                <wp:effectExtent l="0" t="0" r="0" b="0"/>
-                <wp:docPr id="316815701" name="Rectangle 14">
-                  <a:extLst xmlns:a="http://schemas.openxmlformats.org/drawingml/2006/main">
-                    <a:ext uri="{C183D7F6-B498-43B3-948B-1728B52AA6E4}">
-                      <adec:decorative xmlns:adec="http://schemas.microsoft.com/office/drawing/2017/decorative" val="1"/>
-                    </a:ext>
-                  </a:extLst>
-                </wp:docPr>
-                <wp:cNvGraphicFramePr>
-                  <a:graphicFrameLocks xmlns:a="http://schemas.openxmlformats.org/drawingml/2006/main" noChangeAspect="1"/>
-                </wp:cNvGraphicFramePr>
-                <a:graphic xmlns:a="http://schemas.openxmlformats.org/drawingml/2006/main">
-                  <a:graphicData uri="http://schemas.microsoft.com/office/word/2010/wordprocessingShape">
-                    <wps:wsp>
-                      <wps:cNvSpPr>
-                        <a:spLocks noChangeAspect="1" noChangeArrowheads="1"/>
-                      </wps:cNvSpPr>
-                      <wps:spPr bwMode="auto">
-                        <a:xfrm>
-                          <a:off x="0" y="0"/>
-                          <a:ext cx="190500" cy="190500"/>
-                        </a:xfrm>
-                        <a:prstGeom prst="rect">
-                          <a:avLst/>
-                        </a:prstGeom>
-                        <a:noFill/>
-                        <a:ln>
-                          <a:noFill/>
-                        </a:ln>
-                      </wps:spPr>
-                      <wps:bodyPr rot="0" vert="horz" wrap="square" lIns="91440" tIns="45720" rIns="91440" bIns="45720" anchor="t" anchorCtr="0" upright="1">
-                        <a:noAutofit/>
-                      </wps:bodyPr>
-                    </wps:wsp>
-                  </a:graphicData>
-                </a:graphic>
-              </wp:inline>
-            </w:drawing>
-          </mc:Choice>
-          <mc:Fallback>
-            <w:pict>
-              <v:rect w14:anchorId="31355C48" id="Rectangle 14" o:spid="_x0000_s1026" alt="&quot;&quot;" style="width:15pt;height:15pt;visibility:visible;mso-wrap-style:square;mso-left-percent:-10001;mso-top-percent:-10001;mso-position-horizontal:absolute;mso-position-horizontal-relative:char;mso-position-vertical:absolute;mso-position-vertical-relative:line;mso-left-percent:-10001;mso-top-percent:-10001;v-text-anchor:top" o:gfxdata="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" filled="f" stroked="f">
-                <o:lock v:ext="edit" aspectratio="t"/>
-                <w10:anchorlock/>
-              </v:rect>
-            </w:pict>
-          </mc:Fallback>
-        </mc:AlternateContent>
-      </w:r>
-      <w:r>
-        <w:rPr>
-          <w:noProof/>
-          <w:color w:val="D14500"/>
-          <w:sz w:val="20"/>
-          <w:szCs w:val="18"/>
-          <w:shd w:val="clear" w:color="auto" w:fill="FFFFFF"/>
-        </w:rPr>
-        <mc:AlternateContent>
-          <mc:Choice Requires="wps">
-            <w:drawing>
-              <wp:inline distT="0" distB="0" distL="0" distR="0" wp14:anchorId="4B173888" wp14:editId="558056A4">
-                <wp:extent cx="190500" cy="190500"/>
-                <wp:effectExtent l="0" t="0" r="0" b="0"/>
-                <wp:docPr id="1536677337" name="Rectangle 13">
-                  <a:extLst xmlns:a="http://schemas.openxmlformats.org/drawingml/2006/main">
-                    <a:ext uri="{C183D7F6-B498-43B3-948B-1728B52AA6E4}">
-                      <adec:decorative xmlns:adec="http://schemas.microsoft.com/office/drawing/2017/decorative" val="1"/>
-                    </a:ext>
-                  </a:extLst>
-                </wp:docPr>
-                <wp:cNvGraphicFramePr>
-                  <a:graphicFrameLocks xmlns:a="http://schemas.openxmlformats.org/drawingml/2006/main" noChangeAspect="1"/>
-                </wp:cNvGraphicFramePr>
-                <a:graphic xmlns:a="http://schemas.openxmlformats.org/drawingml/2006/main">
-                  <a:graphicData uri="http://schemas.microsoft.com/office/word/2010/wordprocessingShape">
-                    <wps:wsp>
-                      <wps:cNvSpPr>
-                        <a:spLocks noChangeAspect="1" noChangeArrowheads="1"/>
-                      </wps:cNvSpPr>
-                      <wps:spPr bwMode="auto">
-                        <a:xfrm>
-                          <a:off x="0" y="0"/>
-                          <a:ext cx="190500" cy="190500"/>
-                        </a:xfrm>
-                        <a:prstGeom prst="rect">
-                          <a:avLst/>
-                        </a:prstGeom>
-                        <a:noFill/>
-                        <a:ln>
-                          <a:noFill/>
-                        </a:ln>
-                        <a:extLst>
-                          <a:ext uri="{909E8E84-426E-40DD-AFC4-6F175D3DCCD1}">
-                            <a14:hiddenFill xmlns:a14="http://schemas.microsoft.com/office/drawing/2010/main">
-                              <a:solidFill>
-                                <a:srgbClr val="FFFFFF"/>
-                              </a:solidFill>
-                            </a14:hiddenFill>
-                          </a:ext>
-                          <a:ext uri="{91240B29-F687-4F45-9708-019B960494DF}">
-                            <a14:hiddenLine xmlns:a14="http://schemas.microsoft.com/office/drawing/2010/main" w="9525">
-                              <a:solidFill>
-                                <a:srgbClr val="000000"/>
-                              </a:solidFill>
-                              <a:miter lim="800000"/>
-                              <a:headEnd/>
-                              <a:tailEnd/>
-                            </a14:hiddenLine>
-                          </a:ext>
-                        </a:extLst>
-                      </wps:spPr>
-                      <wps:bodyPr rot="0" vert="horz" wrap="square" lIns="91440" tIns="45720" rIns="91440" bIns="45720" anchor="t" anchorCtr="0" upright="1">
-                        <a:noAutofit/>
-                      </wps:bodyPr>
-                    </wps:wsp>
-                  </a:graphicData>
-                </a:graphic>
-              </wp:inline>
-            </w:drawing>
-          </mc:Choice>
-          <mc:Fallback>
-            <w:pict>
-              <v:rect w14:anchorId="67A4B5CB" id="Rectangle 13" o:spid="_x0000_s1026" alt="&quot;&quot;" style="width:15pt;height:15pt;visibility:visible;mso-wrap-style:square;mso-left-percent:-10001;mso-top-percent:-10001;mso-position-horizontal:absolute;mso-position-horizontal-relative:char;mso-position-vertical:absolute;mso-position-vertical-relative:line;mso-left-percent:-10001;mso-top-percent:-10001;v-text-anchor:top" o:gfxdata="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" filled="f" stroked="f">
-                <o:lock v:ext="edit" aspectratio="t"/>
-                <w10:anchorlock/>
-              </v:rect>
-            </w:pict>
-          </mc:Fallback>
-        </mc:AlternateContent>
-      </w:r>
-      <w:r>
-        <w:rPr>
-          <w:noProof/>
-          <w:color w:val="D14500"/>
-          <w:sz w:val="20"/>
-          <w:szCs w:val="18"/>
-          <w:shd w:val="clear" w:color="auto" w:fill="FFFFFF"/>
-        </w:rPr>
-        <mc:AlternateContent>
-          <mc:Choice Requires="wps">
-            <w:drawing>
-              <wp:inline distT="0" distB="0" distL="0" distR="0" wp14:anchorId="54E0A2D4" wp14:editId="3788C678">
-                <wp:extent cx="190500" cy="190500"/>
-                <wp:effectExtent l="0" t="0" r="0" b="0"/>
-                <wp:docPr id="2025364222" name="Rectangle 12">
-                  <a:extLst xmlns:a="http://schemas.openxmlformats.org/drawingml/2006/main">
-                    <a:ext uri="{C183D7F6-B498-43B3-948B-1728B52AA6E4}">
-                      <adec:decorative xmlns:adec="http://schemas.microsoft.com/office/drawing/2017/decorative" val="1"/>
-                    </a:ext>
-                  </a:extLst>
-                </wp:docPr>
-                <wp:cNvGraphicFramePr>
-                  <a:graphicFrameLocks xmlns:a="http://schemas.openxmlformats.org/drawingml/2006/main" noChangeAspect="1"/>
-                </wp:cNvGraphicFramePr>
-                <a:graphic xmlns:a="http://schemas.openxmlformats.org/drawingml/2006/main">
-                  <a:graphicData uri="http://schemas.microsoft.com/office/word/2010/wordprocessingShape">
-                    <wps:wsp>
-                      <wps:cNvSpPr>
-                        <a:spLocks noChangeAspect="1" noChangeArrowheads="1"/>
-                      </wps:cNvSpPr>
-                      <wps:spPr bwMode="auto">
-                        <a:xfrm>
-                          <a:off x="0" y="0"/>
-                          <a:ext cx="190500" cy="190500"/>
-                        </a:xfrm>
-                        <a:prstGeom prst="rect">
-                          <a:avLst/>
-                        </a:prstGeom>
-                        <a:noFill/>
-                        <a:ln>
-                          <a:noFill/>
-                        </a:ln>
-                        <a:extLst>
-                          <a:ext uri="{909E8E84-426E-40DD-AFC4-6F175D3DCCD1}">
-                            <a14:hiddenFill xmlns:a14="http://schemas.microsoft.com/office/drawing/2010/main">
-                              <a:solidFill>
-                                <a:srgbClr val="FFFFFF"/>
-                              </a:solidFill>
-                            </a14:hiddenFill>
-                          </a:ext>
-                          <a:ext uri="{91240B29-F687-4F45-9708-019B960494DF}">
-                            <a14:hiddenLine xmlns:a14="http://schemas.microsoft.com/office/drawing/2010/main" w="9525">
-                              <a:solidFill>
-                                <a:srgbClr val="000000"/>
-                              </a:solidFill>
-                              <a:miter lim="800000"/>
-                              <a:headEnd/>
-                              <a:tailEnd/>
-                            </a14:hiddenLine>
-                          </a:ext>
-                        </a:extLst>
-                      </wps:spPr>
-                      <wps:bodyPr rot="0" vert="horz" wrap="square" lIns="91440" tIns="45720" rIns="91440" bIns="45720" anchor="t" anchorCtr="0" upright="1">
-                        <a:noAutofit/>
-                      </wps:bodyPr>
-                    </wps:wsp>
-                  </a:graphicData>
-                </a:graphic>
-              </wp:inline>
-            </w:drawing>
-          </mc:Choice>
-          <mc:Fallback>
-            <w:pict>
-              <v:rect w14:anchorId="6F113468" id="Rectangle 12" o:spid="_x0000_s1026" alt="&quot;&quot;" style="width:15pt;height:15pt;visibility:visible;mso-wrap-style:square;mso-left-percent:-10001;mso-top-percent:-10001;mso-position-horizontal:absolute;mso-position-horizontal-relative:char;mso-position-vertical:absolute;mso-position-vertical-relative:line;mso-left-percent:-10001;mso-top-percent:-10001;v-text-anchor:top" o:gfxdata="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" filled="f" stroked="f">
-                <o:lock v:ext="edit" aspectratio="t"/>
-                <w10:anchorlock/>
-              </v:rect>
-            </w:pict>
-          </mc:Fallback>
-        </mc:AlternateContent>
-      </w:r>
-      <w:r>
-        <w:rPr>
-          <w:noProof/>
-          <w:color w:val="D14500"/>
-          <w:sz w:val="20"/>
-          <w:szCs w:val="18"/>
-          <w:shd w:val="clear" w:color="auto" w:fill="FFFFFF"/>
-        </w:rPr>
-        <mc:AlternateContent>
-          <mc:Choice Requires="wps">
-            <w:drawing>
-              <wp:inline distT="0" distB="0" distL="0" distR="0" wp14:anchorId="48D38EA9" wp14:editId="1532AADC">
-                <wp:extent cx="190500" cy="190500"/>
-                <wp:effectExtent l="0" t="0" r="0" b="0"/>
-                <wp:docPr id="1550534013" name="Rectangle 11">
-                  <a:extLst xmlns:a="http://schemas.openxmlformats.org/drawingml/2006/main">
-                    <a:ext uri="{C183D7F6-B498-43B3-948B-1728B52AA6E4}">
-                      <adec:decorative xmlns:adec="http://schemas.microsoft.com/office/drawing/2017/decorative" val="1"/>
-                    </a:ext>
-                  </a:extLst>
-                </wp:docPr>
-                <wp:cNvGraphicFramePr>
-                  <a:graphicFrameLocks xmlns:a="http://schemas.openxmlformats.org/drawingml/2006/main" noChangeAspect="1"/>
-                </wp:cNvGraphicFramePr>
-                <a:graphic xmlns:a="http://schemas.openxmlformats.org/drawingml/2006/main">
-                  <a:graphicData uri="http://schemas.microsoft.com/office/word/2010/wordprocessingShape">
-                    <wps:wsp>
-                      <wps:cNvSpPr>
-                        <a:spLocks noChangeAspect="1" noChangeArrowheads="1"/>
-                      </wps:cNvSpPr>
-                      <wps:spPr bwMode="auto">
-                        <a:xfrm>
-                          <a:off x="0" y="0"/>
-                          <a:ext cx="190500" cy="190500"/>
-                        </a:xfrm>
-                        <a:prstGeom prst="rect">
-                          <a:avLst/>
-                        </a:prstGeom>
-                        <a:noFill/>
-                        <a:ln>
-                          <a:noFill/>
-                        </a:ln>
-                        <a:extLst>
-                          <a:ext uri="{909E8E84-426E-40DD-AFC4-6F175D3DCCD1}">
-                            <a14:hiddenFill xmlns:a14="http://schemas.microsoft.com/office/drawing/2010/main">
-                              <a:solidFill>
-                                <a:srgbClr val="FFFFFF"/>
-                              </a:solidFill>
-                            </a14:hiddenFill>
-                          </a:ext>
-                          <a:ext uri="{91240B29-F687-4F45-9708-019B960494DF}">
-                            <a14:hiddenLine xmlns:a14="http://schemas.microsoft.com/office/drawing/2010/main" w="9525">
-                              <a:solidFill>
-                                <a:srgbClr val="000000"/>
-                              </a:solidFill>
-                              <a:miter lim="800000"/>
-                              <a:headEnd/>
-                              <a:tailEnd/>
-                            </a14:hiddenLine>
-                          </a:ext>
-                        </a:extLst>
-                      </wps:spPr>
-                      <wps:bodyPr rot="0" vert="horz" wrap="square" lIns="91440" tIns="45720" rIns="91440" bIns="45720" anchor="t" anchorCtr="0" upright="1">
-                        <a:noAutofit/>
-                      </wps:bodyPr>
-                    </wps:wsp>
-                  </a:graphicData>
-                </a:graphic>
-              </wp:inline>
-            </w:drawing>
-          </mc:Choice>
-          <mc:Fallback>
-            <w:pict>
-              <v:rect w14:anchorId="1DF3715F" id="Rectangle 11" o:spid="_x0000_s1026" alt="&quot;&quot;" style="width:15pt;height:15pt;visibility:visible;mso-wrap-style:square;mso-left-percent:-10001;mso-top-percent:-10001;mso-position-horizontal:absolute;mso-position-horizontal-relative:char;mso-position-vertical:absolute;mso-position-vertical-relative:line;mso-left-percent:-10001;mso-top-percent:-10001;v-text-anchor:top" o:gfxdata="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" filled="f" stroked="f">
-                <o:lock v:ext="edit" aspectratio="t"/>
-                <w10:anchorlock/>
-              </v:rect>
-            </w:pict>
-          </mc:Fallback>
-        </mc:AlternateContent>
-      </w:r>
-    </w:hyperlink>
-  </w:p>
-</w:ftr>
-</file>
-
-<file path=word/footer3.xml><?xml version="1.0" encoding="utf-8"?>
-<w:ftr xmlns:wpc="http://schemas.microsoft.com/office/word/2010/wordprocessingCanvas" xmlns:cx="http://schemas.microsoft.com/office/drawing/2014/chartex" xmlns:cx1="http://schemas.microsoft.com/office/drawing/2015/9/8/chartex" xmlns:cx2="http://schemas.microsoft.com/office/drawing/2015/10/21/chartex" xmlns:cx3="http://schemas.microsoft.com/office/drawing/2016/5/9/chartex" xmlns:cx4="http://schemas.microsoft.com/office/drawing/2016/5/10/chartex" xmlns:cx5="http://schemas.microsoft.com/office/drawing/2016/5/11/chartex" xmlns:cx6="http://schemas.microsoft.com/office/drawing/2016/5/12/chartex" xmlns:cx7="http://schemas.microsoft.com/office/drawing/2016/5/13/chartex" xmlns:cx8="http://schemas.microsoft.com/office/drawing/2016/5/14/chartex" xmlns:mc="http://schemas.openxmlformats.org/markup-compatibility/2006" xmlns:aink="http://schemas.microsoft.com/office/drawing/2016/ink" xmlns:am3d="http://schemas.microsoft.com/office/drawing/2017/model3d" xmlns:o="urn:schemas-microsoft-com:office:office" xmlns:oel="http://schemas.microsoft.com/office/2019/extlst" xmlns:r="http://schemas.openxmlformats.org/officeDocument/2006/relationships" xmlns:m="http://schemas.openxmlformats.org/officeDocument/2006/math" xmlns:v="urn:schemas-microsoft-com:vml" xmlns:wp14="http://schemas.microsoft.com/office/word/2010/wordprocessingDrawing" xmlns:wp="http://schemas.openxmlformats.org/drawingml/2006/wordprocessingDrawing" xmlns:w10="urn:schemas-microsoft-com:office:word" xmlns:w="http://schemas.openxmlformats.org/wordprocessingml/2006/main" xmlns:w14="http://schemas.microsoft.com/office/word/2010/wordml" xmlns:w15="http://schemas.microsoft.com/office/word/2012/wordml" xmlns:w16cex="http://schemas.microsoft.com/office/word/2018/wordml/cex" xmlns:w16cid="http://schemas.microsoft.com/office/word/2016/wordml/cid" xmlns:w16="http://schemas.microsoft.com/office/word/2018/wordml" xmlns:w16du="http://schemas.microsoft.com/office/word/2023/wordml/word16du" xmlns:w16sdtdh="http://schemas.microsoft.com/office/word/2020/wordml/sdtdatahash" xmlns:w16se="http://schemas.microsoft.com/office/word/2015/wordml/symex" xmlns:wpg="http://schemas.microsoft.com/office/word/2010/wordprocessingGroup" xmlns:wpi="http://schemas.microsoft.com/office/word/2010/wordprocessingInk" xmlns:wne="http://schemas.microsoft.com/office/word/2006/wordml" xmlns:wps="http://schemas.microsoft.com/office/word/2010/wordprocessingShape" mc:Ignorable="w14 w15 w16se w16cid w16 w16cex w16sdtdh w16du wp14">
-  <w:p>
-    <w:pPr>
-      <w:pStyle w:val="Footer"/>
-    </w:pPr>
   </w:p>
 </w:ftr>
 </file>
@@ -3105,36 +2749,6 @@
     </w:p>
   </w:footnote>
 </w:footnotes>
-</file>
-
-<file path=word/header1.xml><?xml version="1.0" encoding="utf-8"?>
-<w:hdr xmlns:wpc="http://schemas.microsoft.com/office/word/2010/wordprocessingCanvas" xmlns:cx="http://schemas.microsoft.com/office/drawing/2014/chartex" xmlns:cx1="http://schemas.microsoft.com/office/drawing/2015/9/8/chartex" xmlns:cx2="http://schemas.microsoft.com/office/drawing/2015/10/21/chartex" xmlns:cx3="http://schemas.microsoft.com/office/drawing/2016/5/9/chartex" xmlns:cx4="http://schemas.microsoft.com/office/drawing/2016/5/10/chartex" xmlns:cx5="http://schemas.microsoft.com/office/drawing/2016/5/11/chartex" xmlns:cx6="http://schemas.microsoft.com/office/drawing/2016/5/12/chartex" xmlns:cx7="http://schemas.microsoft.com/office/drawing/2016/5/13/chartex" xmlns:cx8="http://schemas.microsoft.com/office/drawing/2016/5/14/chartex" xmlns:mc="http://schemas.openxmlformats.org/markup-compatibility/2006" xmlns:aink="http://schemas.microsoft.com/office/drawing/2016/ink" xmlns:am3d="http://schemas.microsoft.com/office/drawing/2017/model3d" xmlns:o="urn:schemas-microsoft-com:office:office" xmlns:oel="http://schemas.microsoft.com/office/2019/extlst" xmlns:r="http://schemas.openxmlformats.org/officeDocument/2006/relationships" xmlns:m="http://schemas.openxmlformats.org/officeDocument/2006/math" xmlns:v="urn:schemas-microsoft-com:vml" xmlns:wp14="http://schemas.microsoft.com/office/word/2010/wordprocessingDrawing" xmlns:wp="http://schemas.openxmlformats.org/drawingml/2006/wordprocessingDrawing" xmlns:w10="urn:schemas-microsoft-com:office:word" xmlns:w="http://schemas.openxmlformats.org/wordprocessingml/2006/main" xmlns:w14="http://schemas.microsoft.com/office/word/2010/wordml" xmlns:w15="http://schemas.microsoft.com/office/word/2012/wordml" xmlns:w16cex="http://schemas.microsoft.com/office/word/2018/wordml/cex" xmlns:w16cid="http://schemas.microsoft.com/office/word/2016/wordml/cid" xmlns:w16="http://schemas.microsoft.com/office/word/2018/wordml" xmlns:w16du="http://schemas.microsoft.com/office/word/2023/wordml/word16du" xmlns:w16sdtdh="http://schemas.microsoft.com/office/word/2020/wordml/sdtdatahash" xmlns:w16se="http://schemas.microsoft.com/office/word/2015/wordml/symex" xmlns:wpg="http://schemas.microsoft.com/office/word/2010/wordprocessingGroup" xmlns:wpi="http://schemas.microsoft.com/office/word/2010/wordprocessingInk" xmlns:wne="http://schemas.microsoft.com/office/word/2006/wordml" xmlns:wps="http://schemas.microsoft.com/office/word/2010/wordprocessingShape" mc:Ignorable="w14 w15 w16se w16cid w16 w16cex w16sdtdh w16du wp14">
-  <w:p>
-    <w:pPr>
-      <w:pStyle w:val="Header"/>
-    </w:pPr>
-  </w:p>
-</w:hdr>
-</file>
-
-<file path=word/header2.xml><?xml version="1.0" encoding="utf-8"?>
-<w:hdr xmlns:wpc="http://schemas.microsoft.com/office/word/2010/wordprocessingCanvas" xmlns:cx="http://schemas.microsoft.com/office/drawing/2014/chartex" xmlns:cx1="http://schemas.microsoft.com/office/drawing/2015/9/8/chartex" xmlns:cx2="http://schemas.microsoft.com/office/drawing/2015/10/21/chartex" xmlns:cx3="http://schemas.microsoft.com/office/drawing/2016/5/9/chartex" xmlns:cx4="http://schemas.microsoft.com/office/drawing/2016/5/10/chartex" xmlns:cx5="http://schemas.microsoft.com/office/drawing/2016/5/11/chartex" xmlns:cx6="http://schemas.microsoft.com/office/drawing/2016/5/12/chartex" xmlns:cx7="http://schemas.microsoft.com/office/drawing/2016/5/13/chartex" xmlns:cx8="http://schemas.microsoft.com/office/drawing/2016/5/14/chartex" xmlns:mc="http://schemas.openxmlformats.org/markup-compatibility/2006" xmlns:aink="http://schemas.microsoft.com/office/drawing/2016/ink" xmlns:am3d="http://schemas.microsoft.com/office/drawing/2017/model3d" xmlns:o="urn:schemas-microsoft-com:office:office" xmlns:oel="http://schemas.microsoft.com/office/2019/extlst" xmlns:r="http://schemas.openxmlformats.org/officeDocument/2006/relationships" xmlns:m="http://schemas.openxmlformats.org/officeDocument/2006/math" xmlns:v="urn:schemas-microsoft-com:vml" xmlns:wp14="http://schemas.microsoft.com/office/word/2010/wordprocessingDrawing" xmlns:wp="http://schemas.openxmlformats.org/drawingml/2006/wordprocessingDrawing" xmlns:w10="urn:schemas-microsoft-com:office:word" xmlns:w="http://schemas.openxmlformats.org/wordprocessingml/2006/main" xmlns:w14="http://schemas.microsoft.com/office/word/2010/wordml" xmlns:w15="http://schemas.microsoft.com/office/word/2012/wordml" xmlns:w16cex="http://schemas.microsoft.com/office/word/2018/wordml/cex" xmlns:w16cid="http://schemas.microsoft.com/office/word/2016/wordml/cid" xmlns:w16="http://schemas.microsoft.com/office/word/2018/wordml" xmlns:w16du="http://schemas.microsoft.com/office/word/2023/wordml/word16du" xmlns:w16sdtdh="http://schemas.microsoft.com/office/word/2020/wordml/sdtdatahash" xmlns:w16se="http://schemas.microsoft.com/office/word/2015/wordml/symex" xmlns:wpg="http://schemas.microsoft.com/office/word/2010/wordprocessingGroup" xmlns:wpi="http://schemas.microsoft.com/office/word/2010/wordprocessingInk" xmlns:wne="http://schemas.microsoft.com/office/word/2006/wordml" xmlns:wps="http://schemas.microsoft.com/office/word/2010/wordprocessingShape" mc:Ignorable="w14 w15 w16se w16cid w16 w16cex w16sdtdh w16du wp14">
-  <w:p>
-    <w:pPr>
-      <w:pStyle w:val="Header"/>
-    </w:pPr>
-  </w:p>
-</w:hdr>
-</file>
-
-<file path=word/header3.xml><?xml version="1.0" encoding="utf-8"?>
-<w:hdr xmlns:wpc="http://schemas.microsoft.com/office/word/2010/wordprocessingCanvas" xmlns:cx="http://schemas.microsoft.com/office/drawing/2014/chartex" xmlns:cx1="http://schemas.microsoft.com/office/drawing/2015/9/8/chartex" xmlns:cx2="http://schemas.microsoft.com/office/drawing/2015/10/21/chartex" xmlns:cx3="http://schemas.microsoft.com/office/drawing/2016/5/9/chartex" xmlns:cx4="http://schemas.microsoft.com/office/drawing/2016/5/10/chartex" xmlns:cx5="http://schemas.microsoft.com/office/drawing/2016/5/11/chartex" xmlns:cx6="http://schemas.microsoft.com/office/drawing/2016/5/12/chartex" xmlns:cx7="http://schemas.microsoft.com/office/drawing/2016/5/13/chartex" xmlns:cx8="http://schemas.microsoft.com/office/drawing/2016/5/14/chartex" xmlns:mc="http://schemas.openxmlformats.org/markup-compatibility/2006" xmlns:aink="http://schemas.microsoft.com/office/drawing/2016/ink" xmlns:am3d="http://schemas.microsoft.com/office/drawing/2017/model3d" xmlns:o="urn:schemas-microsoft-com:office:office" xmlns:oel="http://schemas.microsoft.com/office/2019/extlst" xmlns:r="http://schemas.openxmlformats.org/officeDocument/2006/relationships" xmlns:m="http://schemas.openxmlformats.org/officeDocument/2006/math" xmlns:v="urn:schemas-microsoft-com:vml" xmlns:wp14="http://schemas.microsoft.com/office/word/2010/wordprocessingDrawing" xmlns:wp="http://schemas.openxmlformats.org/drawingml/2006/wordprocessingDrawing" xmlns:w10="urn:schemas-microsoft-com:office:word" xmlns:w="http://schemas.openxmlformats.org/wordprocessingml/2006/main" xmlns:w14="http://schemas.microsoft.com/office/word/2010/wordml" xmlns:w15="http://schemas.microsoft.com/office/word/2012/wordml" xmlns:w16cex="http://schemas.microsoft.com/office/word/2018/wordml/cex" xmlns:w16cid="http://schemas.microsoft.com/office/word/2016/wordml/cid" xmlns:w16="http://schemas.microsoft.com/office/word/2018/wordml" xmlns:w16du="http://schemas.microsoft.com/office/word/2023/wordml/word16du" xmlns:w16sdtdh="http://schemas.microsoft.com/office/word/2020/wordml/sdtdatahash" xmlns:w16se="http://schemas.microsoft.com/office/word/2015/wordml/symex" xmlns:wpg="http://schemas.microsoft.com/office/word/2010/wordprocessingGroup" xmlns:wpi="http://schemas.microsoft.com/office/word/2010/wordprocessingInk" xmlns:wne="http://schemas.microsoft.com/office/word/2006/wordml" xmlns:wps="http://schemas.microsoft.com/office/word/2010/wordprocessingShape" mc:Ignorable="w14 w15 w16se w16cid w16 w16cex w16sdtdh w16du wp14">
-  <w:p>
-    <w:pPr>
-      <w:pStyle w:val="Header"/>
-    </w:pPr>
-  </w:p>
-</w:hdr>
 </file>
 
 <file path=word/numbering.xml><?xml version="1.0" encoding="utf-8"?>
@@ -3931,7 +3545,6 @@
   <w:style w:type="character" w:default="1" w:styleId="DefaultParagraphFont">
     <w:name w:val="Default Paragraph Font"/>
     <w:uiPriority w:val="1"/>
-    <w:semiHidden/>
     <w:unhideWhenUsed/>
   </w:style>
   <w:style w:type="table" w:default="1" w:styleId="TableNormal">
@@ -4441,11 +4054,34 @@
     <w:name w:val="Hyperlink"/>
     <w:basedOn w:val="DefaultParagraphFont"/>
     <w:uiPriority w:val="99"/>
-    <w:semiHidden/>
     <w:unhideWhenUsed/>
     <w:rsid w:val="00420CF5"/>
     <w:rPr>
       <w:color w:val="0000FF"/>
+      <w:u w:val="single"/>
+    </w:rPr>
+  </w:style>
+  <w:style w:type="character" w:styleId="UnresolvedMention">
+    <w:name w:val="Unresolved Mention"/>
+    <w:basedOn w:val="DefaultParagraphFont"/>
+    <w:uiPriority w:val="99"/>
+    <w:semiHidden/>
+    <w:unhideWhenUsed/>
+    <w:rsid w:val="00245BDB"/>
+    <w:rPr>
+      <w:color w:val="605E5C"/>
+      <w:shd w:val="clear" w:color="auto" w:fill="E1DFDD"/>
+    </w:rPr>
+  </w:style>
+  <w:style w:type="character" w:styleId="FollowedHyperlink">
+    <w:name w:val="FollowedHyperlink"/>
+    <w:basedOn w:val="DefaultParagraphFont"/>
+    <w:uiPriority w:val="99"/>
+    <w:semiHidden/>
+    <w:unhideWhenUsed/>
+    <w:rsid w:val="00C6062A"/>
+    <w:rPr>
+      <w:color w:val="96607D" w:themeColor="followedHyperlink"/>
       <w:u w:val="single"/>
     </w:rPr>
   </w:style>

</xml_diff>

<commit_message>
Remove HTML version of College Algebra Lesson
</commit_message>
<xml_diff>
--- a/college_algebra/making_and_using_tables/making_and_using_tables.docx
+++ b/college_algebra/making_and_using_tables/making_and_using_tables.docx
@@ -226,7 +226,6 @@
         </w:rPr>
         <w:t xml:space="preserve">Set the initial value for </w:t>
       </w:r>
-      <w:proofErr w:type="spellStart"/>
       <w:r>
         <w:rPr>
           <w:rFonts w:ascii="Courier New" w:hAnsi="Courier New" w:cs="Courier New"/>
@@ -234,7 +233,6 @@
         </w:rPr>
         <w:t>TblStart</w:t>
       </w:r>
-      <w:proofErr w:type="spellEnd"/>
       <w:r>
         <w:rPr>
           <w:szCs w:val="24"/>
@@ -248,7 +246,6 @@
         </w:rPr>
         <w:t>Δ</w:t>
       </w:r>
-      <w:proofErr w:type="spellStart"/>
       <w:r>
         <w:rPr>
           <w:rFonts w:ascii="Courier New" w:hAnsi="Courier New" w:cs="Courier New"/>
@@ -256,7 +253,6 @@
         </w:rPr>
         <w:t>Tbl</w:t>
       </w:r>
-      <w:proofErr w:type="spellEnd"/>
       <w:r>
         <w:rPr>
           <w:szCs w:val="24"/>
@@ -481,7 +477,7 @@
         <w:rPr>
           <w:rFonts w:eastAsiaTheme="minorEastAsia"/>
         </w:rPr>
-        <w:t xml:space="preserve"> Notice that the values for the independent variable start at 3 and increase by 2. We will have to make that adjustment in the table settings.</w:t>
+        <w:t>Notice that the values for the independent variable start at 3 and increase by 2. We will have to make that adjustment in the table settings.</w:t>
       </w:r>
     </w:p>
     <w:p>
@@ -534,6 +530,7 @@
               <w:rPr>
                 <w:rFonts w:eastAsiaTheme="minorEastAsia"/>
               </w:rPr>
+              <w:lastRenderedPageBreak/>
               <w:t>Calculator Steps</w:t>
             </w:r>
           </w:p>
@@ -740,7 +737,7 @@
                 <w14:ligatures w14:val="standardContextual"/>
               </w:rPr>
               <w:drawing>
-                <wp:inline distT="0" distB="0" distL="0" distR="0" wp14:anchorId="7FA82A35" wp14:editId="40BE2D8A">
+                <wp:inline distT="0" distB="0" distL="0" distR="0" wp14:anchorId="7FA82A35" wp14:editId="4BA32FDA">
                   <wp:extent cx="2286000" cy="1527048"/>
                   <wp:effectExtent l="0" t="0" r="0" b="0"/>
                   <wp:docPr id="509948645" name="Picture 2" descr="Entering the function Y1=(6x-1)/(5x+2) in the TI-83 Plus graphing calculator."/>
@@ -874,35 +871,25 @@
                 <w:bCs w:val="0"/>
               </w:rPr>
             </w:pPr>
-            <w:proofErr w:type="spellStart"/>
-            <w:r>
-              <w:rPr>
-                <w:rFonts w:eastAsiaTheme="minorEastAsia"/>
-              </w:rPr>
-              <w:t>TblStart</w:t>
-            </w:r>
-            <w:proofErr w:type="spellEnd"/>
-            <w:r>
-              <w:rPr>
-                <w:rFonts w:eastAsiaTheme="minorEastAsia"/>
-              </w:rPr>
-              <w:t xml:space="preserve"> = 3</w:t>
-            </w:r>
-          </w:p>
-          <w:p>
-            <w:pPr>
-              <w:rPr>
-                <w:rFonts w:eastAsiaTheme="minorEastAsia"/>
-              </w:rPr>
-            </w:pPr>
-            <w:proofErr w:type="spellStart"/>
+            <w:r>
+              <w:rPr>
+                <w:rFonts w:eastAsiaTheme="minorEastAsia"/>
+              </w:rPr>
+              <w:t>TblStart = 3</w:t>
+            </w:r>
+          </w:p>
+          <w:p>
+            <w:pPr>
+              <w:rPr>
+                <w:rFonts w:eastAsiaTheme="minorEastAsia"/>
+              </w:rPr>
+            </w:pPr>
             <w:r>
               <w:rPr>
                 <w:rFonts w:eastAsiaTheme="minorEastAsia"/>
               </w:rPr>
               <w:t>ΔTbl</w:t>
             </w:r>
-            <w:proofErr w:type="spellEnd"/>
             <w:r>
               <w:rPr>
                 <w:rFonts w:eastAsiaTheme="minorEastAsia"/>
@@ -990,7 +977,7 @@
                 <w14:ligatures w14:val="standardContextual"/>
               </w:rPr>
               <w:drawing>
-                <wp:inline distT="0" distB="0" distL="0" distR="0" wp14:anchorId="1FC6FDFB" wp14:editId="20ED0AA5">
+                <wp:inline distT="0" distB="0" distL="0" distR="0" wp14:anchorId="1FC6FDFB" wp14:editId="773BC937">
                   <wp:extent cx="2286000" cy="1527048"/>
                   <wp:effectExtent l="0" t="0" r="0" b="0"/>
                   <wp:docPr id="997710230" name="Picture 4" descr="The table setup menu in the TI-83 Plus graphing calculator."/>
@@ -1174,7 +1161,7 @@
                 <w14:ligatures w14:val="standardContextual"/>
               </w:rPr>
               <w:drawing>
-                <wp:inline distT="0" distB="0" distL="0" distR="0" wp14:anchorId="46E17C0E" wp14:editId="35949A37">
+                <wp:inline distT="0" distB="0" distL="0" distR="0" wp14:anchorId="46E17C0E" wp14:editId="1D6999BE">
                   <wp:extent cx="2286000" cy="1527048"/>
                   <wp:effectExtent l="0" t="0" r="0" b="0"/>
                   <wp:docPr id="1245223828" name="Picture 6" descr="The table for the function Y1 = (6x-1)/(5x+2) in the TI-83 Plus graphing calculator. The output values are all decimals."/>
@@ -1278,6 +1265,7 @@
               <w:rPr>
                 <w:rFonts w:eastAsiaTheme="minorEastAsia"/>
               </w:rPr>
+              <w:lastRenderedPageBreak/>
               <w:t>Calculator Steps</w:t>
             </w:r>
           </w:p>
@@ -1801,6 +1789,7 @@
         <w:rPr>
           <w:rFonts w:eastAsiaTheme="minorEastAsia"/>
         </w:rPr>
+        <w:lastRenderedPageBreak/>
         <w:t>Example 2</w:t>
       </w:r>
     </w:p>
@@ -2278,19 +2267,11 @@
                 <w:bCs w:val="0"/>
               </w:rPr>
             </w:pPr>
-            <w:proofErr w:type="spellStart"/>
-            <w:r>
-              <w:rPr>
-                <w:rFonts w:eastAsiaTheme="minorEastAsia"/>
-              </w:rPr>
-              <w:t>TblStart</w:t>
-            </w:r>
-            <w:proofErr w:type="spellEnd"/>
-            <w:r>
-              <w:rPr>
-                <w:rFonts w:eastAsiaTheme="minorEastAsia"/>
-              </w:rPr>
-              <w:t xml:space="preserve"> = </w:t>
+            <w:r>
+              <w:rPr>
+                <w:rFonts w:eastAsiaTheme="minorEastAsia"/>
+              </w:rPr>
+              <w:t xml:space="preserve">TblStart = </w:t>
             </w:r>
             <w:r>
               <w:rPr>
@@ -2305,14 +2286,12 @@
                 <w:rFonts w:eastAsiaTheme="minorEastAsia"/>
               </w:rPr>
             </w:pPr>
-            <w:proofErr w:type="spellStart"/>
             <w:r>
               <w:rPr>
                 <w:rFonts w:eastAsiaTheme="minorEastAsia"/>
               </w:rPr>
               <w:t>ΔTbl</w:t>
             </w:r>
-            <w:proofErr w:type="spellEnd"/>
             <w:r>
               <w:rPr>
                 <w:rFonts w:eastAsiaTheme="minorEastAsia"/>
@@ -3545,6 +3524,7 @@
   <w:style w:type="character" w:default="1" w:styleId="DefaultParagraphFont">
     <w:name w:val="Default Paragraph Font"/>
     <w:uiPriority w:val="1"/>
+    <w:semiHidden/>
     <w:unhideWhenUsed/>
   </w:style>
   <w:style w:type="table" w:default="1" w:styleId="TableNormal">

</xml_diff>

<commit_message>
Start of Solving Linear Equations
</commit_message>
<xml_diff>
--- a/college_algebra/making_and_using_tables/making_and_using_tables.docx
+++ b/college_algebra/making_and_using_tables/making_and_using_tables.docx
@@ -226,6 +226,7 @@
         </w:rPr>
         <w:t xml:space="preserve">Set the initial value for </w:t>
       </w:r>
+      <w:proofErr w:type="spellStart"/>
       <w:r>
         <w:rPr>
           <w:rFonts w:ascii="Courier New" w:hAnsi="Courier New" w:cs="Courier New"/>
@@ -233,6 +234,7 @@
         </w:rPr>
         <w:t>TblStart</w:t>
       </w:r>
+      <w:proofErr w:type="spellEnd"/>
       <w:r>
         <w:rPr>
           <w:szCs w:val="24"/>
@@ -246,6 +248,7 @@
         </w:rPr>
         <w:t>Δ</w:t>
       </w:r>
+      <w:proofErr w:type="spellStart"/>
       <w:r>
         <w:rPr>
           <w:rFonts w:ascii="Courier New" w:hAnsi="Courier New" w:cs="Courier New"/>
@@ -253,6 +256,7 @@
         </w:rPr>
         <w:t>Tbl</w:t>
       </w:r>
+      <w:proofErr w:type="spellEnd"/>
       <w:r>
         <w:rPr>
           <w:szCs w:val="24"/>
@@ -737,7 +741,7 @@
                 <w14:ligatures w14:val="standardContextual"/>
               </w:rPr>
               <w:drawing>
-                <wp:inline distT="0" distB="0" distL="0" distR="0" wp14:anchorId="7FA82A35" wp14:editId="4BA32FDA">
+                <wp:inline distT="0" distB="0" distL="0" distR="0" wp14:anchorId="7FA82A35" wp14:editId="5930B4C1">
                   <wp:extent cx="2286000" cy="1527048"/>
                   <wp:effectExtent l="0" t="0" r="0" b="0"/>
                   <wp:docPr id="509948645" name="Picture 2" descr="Entering the function Y1=(6x-1)/(5x+2) in the TI-83 Plus graphing calculator."/>
@@ -871,25 +875,35 @@
                 <w:bCs w:val="0"/>
               </w:rPr>
             </w:pPr>
-            <w:r>
-              <w:rPr>
-                <w:rFonts w:eastAsiaTheme="minorEastAsia"/>
-              </w:rPr>
-              <w:t>TblStart = 3</w:t>
-            </w:r>
-          </w:p>
-          <w:p>
-            <w:pPr>
-              <w:rPr>
-                <w:rFonts w:eastAsiaTheme="minorEastAsia"/>
-              </w:rPr>
-            </w:pPr>
+            <w:proofErr w:type="spellStart"/>
+            <w:r>
+              <w:rPr>
+                <w:rFonts w:eastAsiaTheme="minorEastAsia"/>
+              </w:rPr>
+              <w:t>TblStart</w:t>
+            </w:r>
+            <w:proofErr w:type="spellEnd"/>
+            <w:r>
+              <w:rPr>
+                <w:rFonts w:eastAsiaTheme="minorEastAsia"/>
+              </w:rPr>
+              <w:t xml:space="preserve"> = 3</w:t>
+            </w:r>
+          </w:p>
+          <w:p>
+            <w:pPr>
+              <w:rPr>
+                <w:rFonts w:eastAsiaTheme="minorEastAsia"/>
+              </w:rPr>
+            </w:pPr>
+            <w:proofErr w:type="spellStart"/>
             <w:r>
               <w:rPr>
                 <w:rFonts w:eastAsiaTheme="minorEastAsia"/>
               </w:rPr>
               <w:t>ΔTbl</w:t>
             </w:r>
+            <w:proofErr w:type="spellEnd"/>
             <w:r>
               <w:rPr>
                 <w:rFonts w:eastAsiaTheme="minorEastAsia"/>
@@ -977,7 +991,7 @@
                 <w14:ligatures w14:val="standardContextual"/>
               </w:rPr>
               <w:drawing>
-                <wp:inline distT="0" distB="0" distL="0" distR="0" wp14:anchorId="1FC6FDFB" wp14:editId="773BC937">
+                <wp:inline distT="0" distB="0" distL="0" distR="0" wp14:anchorId="1FC6FDFB" wp14:editId="710EA083">
                   <wp:extent cx="2286000" cy="1527048"/>
                   <wp:effectExtent l="0" t="0" r="0" b="0"/>
                   <wp:docPr id="997710230" name="Picture 4" descr="The table setup menu in the TI-83 Plus graphing calculator."/>
@@ -1161,7 +1175,7 @@
                 <w14:ligatures w14:val="standardContextual"/>
               </w:rPr>
               <w:drawing>
-                <wp:inline distT="0" distB="0" distL="0" distR="0" wp14:anchorId="46E17C0E" wp14:editId="1D6999BE">
+                <wp:inline distT="0" distB="0" distL="0" distR="0" wp14:anchorId="46E17C0E" wp14:editId="1F9D4FE4">
                   <wp:extent cx="2286000" cy="1527048"/>
                   <wp:effectExtent l="0" t="0" r="0" b="0"/>
                   <wp:docPr id="1245223828" name="Picture 6" descr="The table for the function Y1 = (6x-1)/(5x+2) in the TI-83 Plus graphing calculator. The output values are all decimals."/>
@@ -2267,11 +2281,19 @@
                 <w:bCs w:val="0"/>
               </w:rPr>
             </w:pPr>
-            <w:r>
-              <w:rPr>
-                <w:rFonts w:eastAsiaTheme="minorEastAsia"/>
-              </w:rPr>
-              <w:t xml:space="preserve">TblStart = </w:t>
+            <w:proofErr w:type="spellStart"/>
+            <w:r>
+              <w:rPr>
+                <w:rFonts w:eastAsiaTheme="minorEastAsia"/>
+              </w:rPr>
+              <w:t>TblStart</w:t>
+            </w:r>
+            <w:proofErr w:type="spellEnd"/>
+            <w:r>
+              <w:rPr>
+                <w:rFonts w:eastAsiaTheme="minorEastAsia"/>
+              </w:rPr>
+              <w:t xml:space="preserve"> = </w:t>
             </w:r>
             <w:r>
               <w:rPr>
@@ -2286,12 +2308,14 @@
                 <w:rFonts w:eastAsiaTheme="minorEastAsia"/>
               </w:rPr>
             </w:pPr>
+            <w:proofErr w:type="spellStart"/>
             <w:r>
               <w:rPr>
                 <w:rFonts w:eastAsiaTheme="minorEastAsia"/>
               </w:rPr>
               <w:t>ΔTbl</w:t>
             </w:r>
+            <w:proofErr w:type="spellEnd"/>
             <w:r>
               <w:rPr>
                 <w:rFonts w:eastAsiaTheme="minorEastAsia"/>

</xml_diff>

<commit_message>
Minor revisions in College Algebra materials
</commit_message>
<xml_diff>
--- a/college_algebra/making_and_using_tables/making_and_using_tables.docx
+++ b/college_algebra/making_and_using_tables/making_and_using_tables.docx
@@ -741,7 +741,7 @@
                 <w14:ligatures w14:val="standardContextual"/>
               </w:rPr>
               <w:drawing>
-                <wp:inline distT="0" distB="0" distL="0" distR="0" wp14:anchorId="7FA82A35" wp14:editId="5930B4C1">
+                <wp:inline distT="0" distB="0" distL="0" distR="0" wp14:anchorId="7FA82A35" wp14:editId="690C34DC">
                   <wp:extent cx="2286000" cy="1527048"/>
                   <wp:effectExtent l="0" t="0" r="0" b="0"/>
                   <wp:docPr id="509948645" name="Picture 2" descr="Entering the function Y1=(6x-1)/(5x+2) in the TI-83 Plus graphing calculator."/>
@@ -991,7 +991,7 @@
                 <w14:ligatures w14:val="standardContextual"/>
               </w:rPr>
               <w:drawing>
-                <wp:inline distT="0" distB="0" distL="0" distR="0" wp14:anchorId="1FC6FDFB" wp14:editId="710EA083">
+                <wp:inline distT="0" distB="0" distL="0" distR="0" wp14:anchorId="1FC6FDFB" wp14:editId="2DEFF163">
                   <wp:extent cx="2286000" cy="1527048"/>
                   <wp:effectExtent l="0" t="0" r="0" b="0"/>
                   <wp:docPr id="997710230" name="Picture 4" descr="The table setup menu in the TI-83 Plus graphing calculator."/>
@@ -1175,7 +1175,7 @@
                 <w14:ligatures w14:val="standardContextual"/>
               </w:rPr>
               <w:drawing>
-                <wp:inline distT="0" distB="0" distL="0" distR="0" wp14:anchorId="46E17C0E" wp14:editId="1F9D4FE4">
+                <wp:inline distT="0" distB="0" distL="0" distR="0" wp14:anchorId="46E17C0E" wp14:editId="1E3337CA">
                   <wp:extent cx="2286000" cy="1527048"/>
                   <wp:effectExtent l="0" t="0" r="0" b="0"/>
                   <wp:docPr id="1245223828" name="Picture 6" descr="The table for the function Y1 = (6x-1)/(5x+2) in the TI-83 Plus graphing calculator. The output values are all decimals."/>
@@ -2659,19 +2659,7 @@
         </w:tc>
       </w:tr>
     </w:tbl>
-    <w:p>
-      <w:pPr>
-        <w:pStyle w:val="Heading1"/>
-      </w:pPr>
-      <w:r>
-        <w:t>Next Up</w:t>
-      </w:r>
-    </w:p>
-    <w:p>
-      <w:r>
-        <w:t>Now that we know how to make tables of values, we’ll talk about limiting values.</w:t>
-      </w:r>
-    </w:p>
+    <w:p/>
     <w:sectPr>
       <w:footerReference w:type="default" r:id="rId23"/>
       <w:pgSz w:w="12240" w:h="15840"/>

</xml_diff>